<commit_message>
in jpgs metadaten schreiben
</commit_message>
<xml_diff>
--- a/vorlage_mit_qr.docx
+++ b/vorlage_mit_qr.docx
@@ -315,7 +315,11 @@
         <w:spacing w:after="0"/>
       </w:pPr>
     </w:p>
-    <w:p/>
+    <w:p>
+      <w:pPr>
+        <w:spacing w:after="0"/>
+      </w:pPr>
+    </w:p>
     <w:tbl>
       <w:tblPr>
         <w:tblStyle w:val="Tabellenraster"/>
@@ -382,10 +386,10 @@
                 <w:noProof/>
               </w:rPr>
               <w:drawing>
-                <wp:inline distT="0" distB="0" distL="0" distR="0" wp14:anchorId="31E39356" wp14:editId="324DA39B">
+                <wp:inline distT="0" distB="0" distL="0" distR="0" wp14:anchorId="5DF7E4E3" wp14:editId="7853C113">
                   <wp:extent cx="600159" cy="600159"/>
                   <wp:effectExtent l="0" t="0" r="9525" b="9525"/>
-                  <wp:docPr id="219966190" name="Grafik 12"/>
+                  <wp:docPr id="1427017596" name="Grafik 5"/>
                   <wp:cNvGraphicFramePr>
                     <a:graphicFrameLocks xmlns:a="http://schemas.openxmlformats.org/drawingml/2006/main" noChangeAspect="1"/>
                   </wp:cNvGraphicFramePr>
@@ -393,7 +397,7 @@
                     <a:graphicData uri="http://schemas.openxmlformats.org/drawingml/2006/picture">
                       <pic:pic xmlns:pic="http://schemas.openxmlformats.org/drawingml/2006/picture">
                         <pic:nvPicPr>
-                          <pic:cNvPr id="219966190" name=""/>
+                          <pic:cNvPr id="1427017596" name=""/>
                           <pic:cNvPicPr/>
                         </pic:nvPicPr>
                         <pic:blipFill>
@@ -444,16 +448,85 @@
               <w:bottom w:val="single" w:sz="48" w:space="0" w:color="auto"/>
               <w:right w:val="single" w:sz="48" w:space="0" w:color="auto"/>
             </w:tcBorders>
-            <w:vAlign w:val="center"/>
           </w:tcPr>
           <w:p>
             <w:pPr>
               <w:ind w:left="1416" w:hanging="1416"/>
-              <w:jc w:val="center"/>
               <w:rPr>
                 <w:noProof/>
+                <w:sz w:val="22"/>
+                <w:szCs w:val="22"/>
               </w:rPr>
             </w:pPr>
+            <w:r>
+              <w:rPr>
+                <w:noProof/>
+                <w:sz w:val="22"/>
+                <w:szCs w:val="22"/>
+              </w:rPr>
+              <w:t xml:space="preserve">Sei C=100 </w:t>
+            </w:r>
+            <w:r>
+              <w:rPr>
+                <w:noProof/>
+                <w:sz w:val="22"/>
+                <w:szCs w:val="22"/>
+              </w:rPr>
+              <w:t>µ</w:t>
+            </w:r>
+            <w:r>
+              <w:rPr>
+                <w:noProof/>
+                <w:sz w:val="22"/>
+                <w:szCs w:val="22"/>
+              </w:rPr>
+              <w:t>F und U=10 V an einem Kondensator. Berechnen Sie die Ladungsmenge Q</w:t>
+            </w:r>
+            <w:r>
+              <w:rPr>
+                <w:noProof/>
+                <w:sz w:val="22"/>
+                <w:szCs w:val="22"/>
+              </w:rPr>
+              <w:t>.</w:t>
+            </w:r>
+            <w:r>
+              <w:rPr>
+                <w:noProof/>
+                <w:sz w:val="22"/>
+                <w:szCs w:val="22"/>
+              </w:rPr>
+              <w:t xml:space="preserve"> </w:t>
+            </w:r>
+          </w:p>
+          <w:p>
+            <w:pPr>
+              <w:rPr>
+                <w:sz w:val="22"/>
+                <w:szCs w:val="22"/>
+              </w:rPr>
+            </w:pPr>
+          </w:p>
+          <w:p>
+            <w:pPr>
+              <w:rPr>
+                <w:b/>
+                <w:bCs/>
+                <w:sz w:val="22"/>
+                <w:szCs w:val="22"/>
+                <w:u w:val="single"/>
+              </w:rPr>
+            </w:pPr>
+            <w:r>
+              <w:rPr>
+                <w:b/>
+                <w:bCs/>
+                <w:sz w:val="22"/>
+                <w:szCs w:val="22"/>
+                <w:u w:val="single"/>
+              </w:rPr>
+              <w:t>Lösung:</w:t>
+            </w:r>
           </w:p>
         </w:tc>
       </w:tr>
@@ -536,10 +609,10 @@
                 <w:noProof/>
               </w:rPr>
               <w:drawing>
-                <wp:inline distT="0" distB="0" distL="0" distR="0" wp14:anchorId="013D9832" wp14:editId="3304776D">
+                <wp:inline distT="0" distB="0" distL="0" distR="0" wp14:anchorId="56BBB603" wp14:editId="01648B36">
                   <wp:extent cx="600159" cy="600159"/>
                   <wp:effectExtent l="0" t="0" r="9525" b="9525"/>
-                  <wp:docPr id="2100824631" name="Grafik 11" descr="Ein Bild, das Muster, Stoff, Pixel, Design enthält.&#10;&#10;KI-generierte Inhalte können fehlerhaft sein."/>
+                  <wp:docPr id="1656840132" name="Grafik 6"/>
                   <wp:cNvGraphicFramePr>
                     <a:graphicFrameLocks xmlns:a="http://schemas.openxmlformats.org/drawingml/2006/main" noChangeAspect="1"/>
                   </wp:cNvGraphicFramePr>
@@ -547,7 +620,7 @@
                     <a:graphicData uri="http://schemas.openxmlformats.org/drawingml/2006/picture">
                       <pic:pic xmlns:pic="http://schemas.openxmlformats.org/drawingml/2006/picture">
                         <pic:nvPicPr>
-                          <pic:cNvPr id="2100824631" name="Grafik 11" descr="Ein Bild, das Muster, Stoff, Pixel, Design enthält.&#10;&#10;KI-generierte Inhalte können fehlerhaft sein."/>
+                          <pic:cNvPr id="1656840132" name=""/>
                           <pic:cNvPicPr/>
                         </pic:nvPicPr>
                         <pic:blipFill>
@@ -586,7 +659,7 @@
           <w:gridAfter w:val="1"/>
           <w:wBefore w:w="55" w:type="dxa"/>
           <w:wAfter w:w="55" w:type="dxa"/>
-          <w:trHeight w:val="4781"/>
+          <w:trHeight w:val="5345"/>
         </w:trPr>
         <w:tc>
           <w:tcPr>
@@ -598,11 +671,162 @@
               <w:bottom w:val="single" w:sz="48" w:space="0" w:color="auto"/>
               <w:right w:val="single" w:sz="48" w:space="0" w:color="auto"/>
             </w:tcBorders>
-            <w:vAlign w:val="center"/>
           </w:tcPr>
           <w:p>
             <w:pPr>
-              <w:jc w:val="center"/>
+              <w:rPr>
+                <w:noProof/>
+              </w:rPr>
+            </w:pPr>
+            <w:r>
+              <w:rPr>
+                <w:noProof/>
+              </w:rPr>
+              <w:t>An einem Widerstand fällt eine Spannung von 10 V ab, wenn ein Strom von 1 A druchfließ</w:t>
+            </w:r>
+            <w:r>
+              <w:rPr>
+                <w:noProof/>
+              </w:rPr>
+              <w:t>t</w:t>
+            </w:r>
+            <w:r>
+              <w:rPr>
+                <w:noProof/>
+              </w:rPr>
+              <w:t>. Berechnen Sie den Widerstand.</w:t>
+            </w:r>
+          </w:p>
+          <w:p>
+            <w:pPr>
+              <w:rPr>
+                <w:noProof/>
+              </w:rPr>
+            </w:pPr>
+          </w:p>
+          <w:tbl>
+            <w:tblPr>
+              <w:tblStyle w:val="Tabellenraster"/>
+              <w:tblW w:w="0" w:type="auto"/>
+              <w:tblBorders>
+                <w:top w:val="none" w:sz="0" w:space="0" w:color="auto"/>
+                <w:left w:val="none" w:sz="0" w:space="0" w:color="auto"/>
+                <w:bottom w:val="none" w:sz="0" w:space="0" w:color="auto"/>
+                <w:right w:val="none" w:sz="0" w:space="0" w:color="auto"/>
+                <w:insideH w:val="none" w:sz="0" w:space="0" w:color="auto"/>
+                <w:insideV w:val="none" w:sz="0" w:space="0" w:color="auto"/>
+              </w:tblBorders>
+              <w:tblLook w:val="04A0" w:firstRow="1" w:lastRow="0" w:firstColumn="1" w:lastColumn="0" w:noHBand="0" w:noVBand="1"/>
+            </w:tblPr>
+            <w:tblGrid>
+              <w:gridCol w:w="8726"/>
+            </w:tblGrid>
+            <w:tr>
+              <w:tc>
+                <w:tcPr>
+                  <w:tcW w:w="8726" w:type="dxa"/>
+                  <w:vAlign w:val="center"/>
+                </w:tcPr>
+                <w:p>
+                  <w:pPr>
+                    <w:framePr w:hSpace="141" w:wrap="around" w:vAnchor="text" w:hAnchor="margin" w:y="29"/>
+                    <w:jc w:val="center"/>
+                    <w:rPr>
+                      <w:noProof/>
+                    </w:rPr>
+                  </w:pPr>
+                  <w:r>
+                    <w:rPr>
+                      <w:noProof/>
+                    </w:rPr>
+                    <w:drawing>
+                      <wp:inline distT="0" distB="0" distL="0" distR="0" wp14:anchorId="16AA727B" wp14:editId="07A9B2E5">
+                        <wp:extent cx="2782404" cy="1108253"/>
+                        <wp:effectExtent l="0" t="0" r="0" b="0"/>
+                        <wp:docPr id="122459733" name="Grafik 8" descr="Ohmsches Gesetz - Stromfehlerschaltung"/>
+                        <wp:cNvGraphicFramePr>
+                          <a:graphicFrameLocks xmlns:a="http://schemas.openxmlformats.org/drawingml/2006/main" noChangeAspect="1"/>
+                        </wp:cNvGraphicFramePr>
+                        <a:graphic xmlns:a="http://schemas.openxmlformats.org/drawingml/2006/main">
+                          <a:graphicData uri="http://schemas.openxmlformats.org/drawingml/2006/picture">
+                            <pic:pic xmlns:pic="http://schemas.openxmlformats.org/drawingml/2006/picture">
+                              <pic:nvPicPr>
+                                <pic:cNvPr id="0" name="Picture 3" descr="Ohmsches Gesetz - Stromfehlerschaltung"/>
+                                <pic:cNvPicPr>
+                                  <a:picLocks noChangeAspect="1" noChangeArrowheads="1"/>
+                                </pic:cNvPicPr>
+                              </pic:nvPicPr>
+                              <pic:blipFill>
+                                <a:blip r:embed="rId9">
+                                  <a:extLst>
+                                    <a:ext uri="{28A0092B-C50C-407E-A947-70E740481C1C}">
+                                      <a14:useLocalDpi xmlns:a14="http://schemas.microsoft.com/office/drawing/2010/main" val="0"/>
+                                    </a:ext>
+                                  </a:extLst>
+                                </a:blip>
+                                <a:srcRect/>
+                                <a:stretch>
+                                  <a:fillRect/>
+                                </a:stretch>
+                              </pic:blipFill>
+                              <pic:spPr bwMode="auto">
+                                <a:xfrm>
+                                  <a:off x="0" y="0"/>
+                                  <a:ext cx="2825232" cy="1125312"/>
+                                </a:xfrm>
+                                <a:prstGeom prst="rect">
+                                  <a:avLst/>
+                                </a:prstGeom>
+                                <a:noFill/>
+                                <a:ln>
+                                  <a:noFill/>
+                                </a:ln>
+                              </pic:spPr>
+                            </pic:pic>
+                          </a:graphicData>
+                        </a:graphic>
+                      </wp:inline>
+                    </w:drawing>
+                  </w:r>
+                </w:p>
+              </w:tc>
+            </w:tr>
+          </w:tbl>
+          <w:p>
+            <w:pPr>
+              <w:rPr>
+                <w:noProof/>
+              </w:rPr>
+            </w:pPr>
+          </w:p>
+          <w:p>
+            <w:pPr>
+              <w:rPr>
+                <w:b/>
+                <w:bCs/>
+                <w:noProof/>
+                <w:u w:val="single"/>
+              </w:rPr>
+            </w:pPr>
+            <w:r>
+              <w:rPr>
+                <w:b/>
+                <w:bCs/>
+                <w:noProof/>
+                <w:u w:val="single"/>
+              </w:rPr>
+              <w:t>Lösung:</w:t>
+            </w:r>
+          </w:p>
+          <w:p>
+            <w:pPr>
+              <w:rPr>
+                <w:noProof/>
+              </w:rPr>
+            </w:pPr>
+          </w:p>
+          <w:p>
+            <w:pPr>
               <w:rPr>
                 <w:noProof/>
               </w:rPr>
@@ -769,9 +993,6 @@
             </w:pict>
           </mc:Fallback>
         </mc:AlternateContent>
-      </w:r>
-      <w:r>
-        <w:tab/>
       </w:r>
     </w:p>
     <w:sectPr>
@@ -2135,7 +2356,7 @@
 
 <file path=word/webextensions/taskpanes.xml><?xml version="1.0" encoding="utf-8"?>
 <wetp:taskpanes xmlns:wetp="http://schemas.microsoft.com/office/webextensions/taskpanes/2010/11">
-  <wetp:taskpane dockstate="right" visibility="1" width="700" row="2">
+  <wetp:taskpane dockstate="right" visibility="1" width="700" row="1">
     <wetp:webextensionref xmlns:r="http://schemas.openxmlformats.org/officeDocument/2006/relationships" r:id="rId1"/>
   </wetp:taskpane>
 </wetp:taskpanes>

</xml_diff>